<commit_message>
changed NBHC from one-hot to target encoding
</commit_message>
<xml_diff>
--- a/reports/Model Results Comparison Notes.docx
+++ b/reports/Model Results Comparison Notes.docx
@@ -9,6 +9,9 @@
     </w:p>
     <w:p>
       <w:r>
+        <w:rPr>
+          <w:noProof/>
+        </w:rPr>
         <w:drawing>
           <wp:inline distT="0" distB="0" distL="0" distR="0" wp14:anchorId="15826700" wp14:editId="46B6254B">
             <wp:extent cx="5353514" cy="1722269"/>
@@ -58,6 +61,9 @@
     </w:p>
     <w:p>
       <w:r>
+        <w:rPr>
+          <w:noProof/>
+        </w:rPr>
         <w:drawing>
           <wp:inline distT="0" distB="0" distL="0" distR="0" wp14:anchorId="37B4F174" wp14:editId="339FAED5">
             <wp:extent cx="5532599" cy="1524132"/>
@@ -102,6 +108,9 @@
     </w:p>
     <w:p>
       <w:r>
+        <w:rPr>
+          <w:noProof/>
+        </w:rPr>
         <w:drawing>
           <wp:inline distT="0" distB="0" distL="0" distR="0" wp14:anchorId="6443B341" wp14:editId="1440A6EC">
             <wp:extent cx="5399238" cy="1531753"/>
@@ -146,6 +155,9 @@
     </w:p>
     <w:p>
       <w:r>
+        <w:rPr>
+          <w:noProof/>
+        </w:rPr>
         <w:drawing>
           <wp:inline distT="0" distB="0" distL="0" distR="0" wp14:anchorId="3A150778" wp14:editId="53CC5F62">
             <wp:extent cx="5467824" cy="1550804"/>
@@ -192,6 +204,9 @@
     </w:p>
     <w:p>
       <w:r>
+        <w:rPr>
+          <w:noProof/>
+        </w:rPr>
         <w:drawing>
           <wp:inline distT="0" distB="0" distL="0" distR="0" wp14:anchorId="2582F289" wp14:editId="2B9F33A2">
             <wp:extent cx="5323031" cy="1512701"/>
@@ -237,6 +252,9 @@
     </w:p>
     <w:p>
       <w:r>
+        <w:rPr>
+          <w:noProof/>
+        </w:rPr>
         <w:drawing>
           <wp:inline distT="0" distB="0" distL="0" distR="0" wp14:anchorId="24DD9A88" wp14:editId="647E089A">
             <wp:extent cx="5334462" cy="1505080"/>
@@ -282,6 +300,9 @@
     </w:p>
     <w:p>
       <w:r>
+        <w:rPr>
+          <w:noProof/>
+        </w:rPr>
         <w:drawing>
           <wp:inline distT="0" distB="0" distL="0" distR="0" wp14:anchorId="49077377" wp14:editId="3DE56F2D">
             <wp:extent cx="5296359" cy="1531753"/>
@@ -332,6 +353,9 @@
     </w:p>
     <w:p>
       <w:r>
+        <w:rPr>
+          <w:noProof/>
+        </w:rPr>
         <w:drawing>
           <wp:inline distT="0" distB="0" distL="0" distR="0" wp14:anchorId="3BC5508B" wp14:editId="1BAFA8AF">
             <wp:extent cx="5201101" cy="1524132"/>
@@ -381,6 +405,9 @@
     </w:p>
     <w:p>
       <w:r>
+        <w:rPr>
+          <w:noProof/>
+        </w:rPr>
         <w:drawing>
           <wp:inline distT="0" distB="0" distL="0" distR="0" wp14:anchorId="45E3D4F9" wp14:editId="506E2D79">
             <wp:extent cx="5227773" cy="1505080"/>
@@ -438,6 +465,9 @@
     </w:p>
     <w:p>
       <w:r>
+        <w:rPr>
+          <w:noProof/>
+        </w:rPr>
         <w:drawing>
           <wp:inline distT="0" distB="0" distL="0" distR="0" wp14:anchorId="7B55F9AE" wp14:editId="2C587B74">
             <wp:extent cx="5239204" cy="1543184"/>
@@ -482,6 +512,9 @@
     </w:p>
     <w:p>
       <w:r>
+        <w:rPr>
+          <w:noProof/>
+        </w:rPr>
         <w:drawing>
           <wp:inline distT="0" distB="0" distL="0" distR="0" wp14:anchorId="56BAB257" wp14:editId="53588D38">
             <wp:extent cx="5182049" cy="1493649"/>
@@ -528,6 +561,9 @@
     </w:p>
     <w:p>
       <w:r>
+        <w:rPr>
+          <w:noProof/>
+        </w:rPr>
         <w:drawing>
           <wp:inline distT="0" distB="0" distL="0" distR="0" wp14:anchorId="13542A5D" wp14:editId="1EE9EF01">
             <wp:extent cx="5258256" cy="1524132"/>
@@ -578,6 +614,9 @@
     </w:p>
     <w:p>
       <w:r>
+        <w:rPr>
+          <w:noProof/>
+        </w:rPr>
         <w:drawing>
           <wp:inline distT="0" distB="0" distL="0" distR="0" wp14:anchorId="4CC9FF0A" wp14:editId="7C4A0A68">
             <wp:extent cx="5208721" cy="1569856"/>
@@ -628,6 +667,9 @@
     </w:p>
     <w:p>
       <w:r>
+        <w:rPr>
+          <w:noProof/>
+        </w:rPr>
         <w:drawing>
           <wp:inline distT="0" distB="0" distL="0" distR="0" wp14:anchorId="0305833A" wp14:editId="0587ED17">
             <wp:extent cx="5220152" cy="1474598"/>
@@ -668,10 +710,7 @@
     <w:p/>
     <w:p>
       <w:r>
-        <w:t>3 years of sales (2018-2020)</w:t>
-      </w:r>
-      <w:r>
-        <w:t xml:space="preserve"> </w:t>
+        <w:t xml:space="preserve">3 years of sales (2018-2020) </w:t>
       </w:r>
       <w:r>
         <w:t>and all DOR codes</w:t>
@@ -679,6 +718,9 @@
     </w:p>
     <w:p>
       <w:r>
+        <w:rPr>
+          <w:noProof/>
+        </w:rPr>
         <w:drawing>
           <wp:inline distT="0" distB="0" distL="0" distR="0" wp14:anchorId="372CC60A" wp14:editId="4BB6394F">
             <wp:extent cx="5189670" cy="1543184"/>
@@ -720,14 +762,14 @@
     <w:p>
       <w:r>
         <w:lastRenderedPageBreak/>
-        <w:t xml:space="preserve">3 years of sales (2018-2020) and all </w:t>
-      </w:r>
-      <w:r>
-        <w:t>Ages of homes</w:t>
-      </w:r>
-    </w:p>
-    <w:p>
-      <w:r>
+        <w:t>3 years of sales (2018-2020) and all Ages of homes</w:t>
+      </w:r>
+    </w:p>
+    <w:p>
+      <w:r>
+        <w:rPr>
+          <w:noProof/>
+        </w:rPr>
         <w:drawing>
           <wp:inline distT="0" distB="0" distL="0" distR="0" wp14:anchorId="14B25C55" wp14:editId="198CE2F3">
             <wp:extent cx="5277307" cy="1569856"/>
@@ -772,6 +814,9 @@
     </w:p>
     <w:p>
       <w:r>
+        <w:rPr>
+          <w:noProof/>
+        </w:rPr>
         <w:drawing>
           <wp:inline distT="0" distB="0" distL="0" distR="0" wp14:anchorId="52BF8481" wp14:editId="184B1D3C">
             <wp:extent cx="5246825" cy="1569856"/>
@@ -809,7 +854,141 @@
         </w:drawing>
       </w:r>
     </w:p>
+    <w:p>
+      <w:r>
+        <w:t>1 year of sales (2020) and Market Area 26</w:t>
+      </w:r>
+    </w:p>
+    <w:p>
+      <w:r>
+        <w:drawing>
+          <wp:inline distT="0" distB="0" distL="0" distR="0" wp14:anchorId="0C675230" wp14:editId="72C8C52A">
+            <wp:extent cx="5151566" cy="1512701"/>
+            <wp:effectExtent l="0" t="0" r="0" b="0"/>
+            <wp:docPr id="2" name="Picture 2"/>
+            <wp:cNvGraphicFramePr>
+              <a:graphicFrameLocks xmlns:a="http://schemas.openxmlformats.org/drawingml/2006/main" noChangeAspect="1"/>
+            </wp:cNvGraphicFramePr>
+            <a:graphic xmlns:a="http://schemas.openxmlformats.org/drawingml/2006/main">
+              <a:graphicData uri="http://schemas.openxmlformats.org/drawingml/2006/picture">
+                <pic:pic xmlns:pic="http://schemas.openxmlformats.org/drawingml/2006/picture">
+                  <pic:nvPicPr>
+                    <pic:cNvPr id="1" name=""/>
+                    <pic:cNvPicPr/>
+                  </pic:nvPicPr>
+                  <pic:blipFill>
+                    <a:blip r:embed="rId21"/>
+                    <a:stretch>
+                      <a:fillRect/>
+                    </a:stretch>
+                  </pic:blipFill>
+                  <pic:spPr>
+                    <a:xfrm>
+                      <a:off x="0" y="0"/>
+                      <a:ext cx="5151566" cy="1512701"/>
+                    </a:xfrm>
+                    <a:prstGeom prst="rect">
+                      <a:avLst/>
+                    </a:prstGeom>
+                  </pic:spPr>
+                </pic:pic>
+              </a:graphicData>
+            </a:graphic>
+          </wp:inline>
+        </w:drawing>
+      </w:r>
+    </w:p>
+    <w:p>
+      <w:r>
+        <w:t>Change NBHC from float to One-Hot Encode</w:t>
+      </w:r>
+    </w:p>
+    <w:p>
+      <w:r>
+        <w:drawing>
+          <wp:inline distT="0" distB="0" distL="0" distR="0" wp14:anchorId="3EABA08F" wp14:editId="593B5A9A">
+            <wp:extent cx="5204911" cy="1451736"/>
+            <wp:effectExtent l="0" t="0" r="0" b="0"/>
+            <wp:docPr id="19" name="Picture 19"/>
+            <wp:cNvGraphicFramePr>
+              <a:graphicFrameLocks xmlns:a="http://schemas.openxmlformats.org/drawingml/2006/main" noChangeAspect="1"/>
+            </wp:cNvGraphicFramePr>
+            <a:graphic xmlns:a="http://schemas.openxmlformats.org/drawingml/2006/main">
+              <a:graphicData uri="http://schemas.openxmlformats.org/drawingml/2006/picture">
+                <pic:pic xmlns:pic="http://schemas.openxmlformats.org/drawingml/2006/picture">
+                  <pic:nvPicPr>
+                    <pic:cNvPr id="1" name=""/>
+                    <pic:cNvPicPr/>
+                  </pic:nvPicPr>
+                  <pic:blipFill>
+                    <a:blip r:embed="rId22"/>
+                    <a:stretch>
+                      <a:fillRect/>
+                    </a:stretch>
+                  </pic:blipFill>
+                  <pic:spPr>
+                    <a:xfrm>
+                      <a:off x="0" y="0"/>
+                      <a:ext cx="5204911" cy="1451736"/>
+                    </a:xfrm>
+                    <a:prstGeom prst="rect">
+                      <a:avLst/>
+                    </a:prstGeom>
+                  </pic:spPr>
+                </pic:pic>
+              </a:graphicData>
+            </a:graphic>
+          </wp:inline>
+        </w:drawing>
+      </w:r>
+    </w:p>
     <w:p/>
+    <w:p/>
+    <w:p>
+      <w:r>
+        <w:lastRenderedPageBreak/>
+        <w:t>Change NBHC from One-Hot to Target Encode</w:t>
+      </w:r>
+    </w:p>
+    <w:p>
+      <w:r>
+        <w:drawing>
+          <wp:inline distT="0" distB="0" distL="0" distR="0" wp14:anchorId="7CB61890" wp14:editId="70D93DE7">
+            <wp:extent cx="5155377" cy="1455546"/>
+            <wp:effectExtent l="0" t="0" r="7620" b="0"/>
+            <wp:docPr id="20" name="Picture 20"/>
+            <wp:cNvGraphicFramePr>
+              <a:graphicFrameLocks xmlns:a="http://schemas.openxmlformats.org/drawingml/2006/main" noChangeAspect="1"/>
+            </wp:cNvGraphicFramePr>
+            <a:graphic xmlns:a="http://schemas.openxmlformats.org/drawingml/2006/main">
+              <a:graphicData uri="http://schemas.openxmlformats.org/drawingml/2006/picture">
+                <pic:pic xmlns:pic="http://schemas.openxmlformats.org/drawingml/2006/picture">
+                  <pic:nvPicPr>
+                    <pic:cNvPr id="1" name=""/>
+                    <pic:cNvPicPr/>
+                  </pic:nvPicPr>
+                  <pic:blipFill>
+                    <a:blip r:embed="rId23"/>
+                    <a:stretch>
+                      <a:fillRect/>
+                    </a:stretch>
+                  </pic:blipFill>
+                  <pic:spPr>
+                    <a:xfrm>
+                      <a:off x="0" y="0"/>
+                      <a:ext cx="5155377" cy="1455546"/>
+                    </a:xfrm>
+                    <a:prstGeom prst="rect">
+                      <a:avLst/>
+                    </a:prstGeom>
+                  </pic:spPr>
+                </pic:pic>
+              </a:graphicData>
+            </a:graphic>
+          </wp:inline>
+        </w:drawing>
+      </w:r>
+    </w:p>
     <w:sectPr>
       <w:pgSz w:w="12240" w:h="15840"/>
       <w:pgMar w:top="1440" w:right="1440" w:bottom="1440" w:left="1440" w:header="720" w:footer="720" w:gutter="0"/>

</xml_diff>